<commit_message>
adding PDF Loading. Need to add another kind of files. and AI too
</commit_message>
<xml_diff>
--- a/nodes.docx
+++ b/nodes.docx
@@ -12,7 +12,7 @@
         <w:rPr>
           <w:lang w:val="en-US"/>
         </w:rPr>
-        <w:t>(0,10,20)</w:t>
+        <w:t>0, 0, 0</w:t>
       </w:r>
     </w:p>
     <w:p>
@@ -25,19 +25,7 @@
         <w:rPr>
           <w:lang w:val="en-US"/>
         </w:rPr>
-        <w:t>(0,</w:t>
-      </w:r>
-      <w:r>
-        <w:rPr>
-          <w:lang w:val="en-US"/>
-        </w:rPr>
-        <w:t>2</w:t>
-      </w:r>
-      <w:r>
-        <w:rPr>
-          <w:lang w:val="en-US"/>
-        </w:rPr>
-        <w:t>0,20)</w:t>
+        <w:t>50 0 100</w:t>
       </w:r>
     </w:p>
     <w:p>
@@ -50,19 +38,7 @@
         <w:rPr>
           <w:lang w:val="en-US"/>
         </w:rPr>
-        <w:t>(</w:t>
-      </w:r>
-      <w:r>
-        <w:rPr>
-          <w:lang w:val="en-US"/>
-        </w:rPr>
-        <w:t>1</w:t>
-      </w:r>
-      <w:r>
-        <w:rPr>
-          <w:lang w:val="en-US"/>
-        </w:rPr>
-        <w:t>0,10,20)</w:t>
+        <w:t>100,0,0</w:t>
       </w:r>
     </w:p>
     <w:p>
@@ -75,19 +51,7 @@
         <w:rPr>
           <w:lang w:val="en-US"/>
         </w:rPr>
-        <w:t>(</w:t>
-      </w:r>
-      <w:r>
-        <w:rPr>
-          <w:lang w:val="en-US"/>
-        </w:rPr>
-        <w:t>1</w:t>
-      </w:r>
-      <w:r>
-        <w:rPr>
-          <w:lang w:val="en-US"/>
-        </w:rPr>
-        <w:t>0,20,20)</w:t>
+        <w:t>50, 100, 0</w:t>
       </w:r>
     </w:p>
     <w:p>
@@ -100,19 +64,7 @@
         <w:rPr>
           <w:lang w:val="en-US"/>
         </w:rPr>
-        <w:t>(0,10,</w:t>
-      </w:r>
-      <w:r>
-        <w:rPr>
-          <w:lang w:val="en-US"/>
-        </w:rPr>
-        <w:t>1</w:t>
-      </w:r>
-      <w:r>
-        <w:rPr>
-          <w:lang w:val="en-US"/>
-        </w:rPr>
-        <w:t>0)</w:t>
+        <w:t>50, 50, 50</w:t>
       </w:r>
     </w:p>
     <w:p>
@@ -125,27 +77,8 @@
         <w:rPr>
           <w:lang w:val="en-US"/>
         </w:rPr>
-        <w:t>(0,20,</w:t>
+        <w:t>100, 100, 100</w:t>
       </w:r>
-      <w:r>
-        <w:rPr>
-          <w:lang w:val="en-US"/>
-        </w:rPr>
-        <w:t>1</w:t>
-      </w:r>
-      <w:r>
-        <w:rPr>
-          <w:lang w:val="en-US"/>
-        </w:rPr>
-        <w:t>0)</w:t>
-      </w:r>
-    </w:p>
-    <w:p>
-      <w:pPr>
-        <w:rPr>
-          <w:lang w:val="en-US"/>
-        </w:rPr>
-      </w:pPr>
     </w:p>
     <w:sectPr>
       <w:pgSz w:w="11906" w:h="16838"/>

</xml_diff>

<commit_message>
v1_ adding PDF Loading. Need to add another kind of files. and AI too.
</commit_message>
<xml_diff>
--- a/nodes.docx
+++ b/nodes.docx
@@ -3,81 +3,258 @@
 <w:document xmlns:wpc="http://schemas.microsoft.com/office/word/2010/wordprocessingCanvas" xmlns:cx="http://schemas.microsoft.com/office/drawing/2014/chartex" xmlns:cx1="http://schemas.microsoft.com/office/drawing/2015/9/8/chartex" xmlns:cx2="http://schemas.microsoft.com/office/drawing/2015/10/21/chartex" xmlns:cx3="http://schemas.microsoft.com/office/drawing/2016/5/9/chartex" xmlns:cx4="http://schemas.microsoft.com/office/drawing/2016/5/10/chartex" xmlns:cx5="http://schemas.microsoft.com/office/drawing/2016/5/11/chartex" xmlns:cx6="http://schemas.microsoft.com/office/drawing/2016/5/12/chartex" xmlns:cx7="http://schemas.microsoft.com/office/drawing/2016/5/13/chartex" xmlns:cx8="http://schemas.microsoft.com/office/drawing/2016/5/14/chartex" xmlns:mc="http://schemas.openxmlformats.org/markup-compatibility/2006" xmlns:aink="http://schemas.microsoft.com/office/drawing/2016/ink" xmlns:am3d="http://schemas.microsoft.com/office/drawing/2017/model3d" xmlns:o="urn:schemas-microsoft-com:office:office" xmlns:oel="http://schemas.microsoft.com/office/2019/extlst" xmlns:r="http://schemas.openxmlformats.org/officeDocument/2006/relationships" xmlns:m="http://schemas.openxmlformats.org/officeDocument/2006/math" xmlns:v="urn:schemas-microsoft-com:vml" xmlns:wp14="http://schemas.microsoft.com/office/word/2010/wordprocessingDrawing" xmlns:wp="http://schemas.openxmlformats.org/drawingml/2006/wordprocessingDrawing" xmlns:w10="urn:schemas-microsoft-com:office:word" xmlns:w="http://schemas.openxmlformats.org/wordprocessingml/2006/main" xmlns:w14="http://schemas.microsoft.com/office/word/2010/wordml" xmlns:w15="http://schemas.microsoft.com/office/word/2012/wordml" xmlns:w16cex="http://schemas.microsoft.com/office/word/2018/wordml/cex" xmlns:w16cid="http://schemas.microsoft.com/office/word/2016/wordml/cid" xmlns:w16="http://schemas.microsoft.com/office/word/2018/wordml" xmlns:w16du="http://schemas.microsoft.com/office/word/2023/wordml/word16du" xmlns:w16sdtdh="http://schemas.microsoft.com/office/word/2020/wordml/sdtdatahash" xmlns:w16sdtfl="http://schemas.microsoft.com/office/word/2024/wordml/sdtformatlock" xmlns:w16se="http://schemas.microsoft.com/office/word/2015/wordml/symex" xmlns:wpg="http://schemas.microsoft.com/office/word/2010/wordprocessingGroup" xmlns:wpi="http://schemas.microsoft.com/office/word/2010/wordprocessingInk" xmlns:wne="http://schemas.microsoft.com/office/word/2006/wordml" xmlns:wps="http://schemas.microsoft.com/office/word/2010/wordprocessingShape" mc:Ignorable="w14 w15 w16se w16cid w16 w16cex w16sdtdh w16sdtfl w16du wp14">
   <w:body>
     <w:p>
-      <w:pPr>
-        <w:rPr>
-          <w:lang w:val="en-US"/>
-        </w:rPr>
-      </w:pPr>
-      <w:r>
-        <w:rPr>
-          <w:lang w:val="en-US"/>
-        </w:rPr>
+      <w:r>
         <w:t>0, 0, 0</w:t>
       </w:r>
     </w:p>
     <w:p>
-      <w:pPr>
-        <w:rPr>
-          <w:lang w:val="en-US"/>
-        </w:rPr>
-      </w:pPr>
-      <w:r>
-        <w:rPr>
-          <w:lang w:val="en-US"/>
-        </w:rPr>
-        <w:t>50 0 100</w:t>
-      </w:r>
-    </w:p>
-    <w:p>
-      <w:pPr>
-        <w:rPr>
-          <w:lang w:val="en-US"/>
-        </w:rPr>
-      </w:pPr>
-      <w:r>
-        <w:rPr>
-          <w:lang w:val="en-US"/>
-        </w:rPr>
-        <w:t>100,0,0</w:t>
-      </w:r>
-    </w:p>
-    <w:p>
-      <w:pPr>
-        <w:rPr>
-          <w:lang w:val="en-US"/>
-        </w:rPr>
-      </w:pPr>
-      <w:r>
-        <w:rPr>
-          <w:lang w:val="en-US"/>
-        </w:rPr>
-        <w:t>50, 100, 0</w:t>
-      </w:r>
-    </w:p>
-    <w:p>
-      <w:pPr>
-        <w:rPr>
-          <w:lang w:val="en-US"/>
-        </w:rPr>
-      </w:pPr>
-      <w:r>
-        <w:rPr>
-          <w:lang w:val="en-US"/>
-        </w:rPr>
-        <w:t>50, 50, 50</w:t>
-      </w:r>
-    </w:p>
-    <w:p>
-      <w:pPr>
-        <w:rPr>
-          <w:lang w:val="en-US"/>
-        </w:rPr>
-      </w:pPr>
-      <w:r>
-        <w:rPr>
-          <w:lang w:val="en-US"/>
-        </w:rPr>
-        <w:t>100, 100, 100</w:t>
+      <w:r>
+        <w:t>(10 0 0)</w:t>
+      </w:r>
+    </w:p>
+    <w:p>
+      <w:r>
+        <w:t>20,0,0</w:t>
+      </w:r>
+    </w:p>
+    <w:p>
+      <w:r>
+        <w:t>(30, 0, 0)</w:t>
+      </w:r>
+    </w:p>
+    <w:p>
+      <w:r>
+        <w:t>40 0 0</w:t>
+      </w:r>
+    </w:p>
+    <w:p>
+      <w:r>
+        <w:t>50, 0 ,0</w:t>
+      </w:r>
+    </w:p>
+    <w:p>
+      <w:r>
+        <w:t>(60 0 0)</w:t>
+      </w:r>
+    </w:p>
+    <w:p>
+      <w:r>
+        <w:t>70,0 , 0</w:t>
+      </w:r>
+    </w:p>
+    <w:p>
+      <w:r>
+        <w:t>80  ,0,0</w:t>
+      </w:r>
+    </w:p>
+    <w:p>
+      <w:r>
+        <w:t>90 0 0</w:t>
+      </w:r>
+    </w:p>
+    <w:p/>
+    <w:p>
+      <w:r>
+        <w:t>0 10 0</w:t>
+      </w:r>
+    </w:p>
+    <w:p>
+      <w:r>
+        <w:t>10, 10, 0</w:t>
+      </w:r>
+    </w:p>
+    <w:p>
+      <w:r>
+        <w:t>(20, 10, 0)</w:t>
+      </w:r>
+    </w:p>
+    <w:p>
+      <w:r>
+        <w:t>30,10,0</w:t>
+      </w:r>
+    </w:p>
+    <w:p>
+      <w:r>
+        <w:t>40 10 0</w:t>
+      </w:r>
+    </w:p>
+    <w:p>
+      <w:r>
+        <w:t>(50 10 0)</w:t>
+      </w:r>
+    </w:p>
+    <w:p>
+      <w:r>
+        <w:t>60 , 10 , 0</w:t>
+      </w:r>
+    </w:p>
+    <w:p>
+      <w:r>
+        <w:t>(70,10,0)</w:t>
+      </w:r>
+    </w:p>
+    <w:p>
+      <w:r>
+        <w:t>80 10 0</w:t>
+      </w:r>
+    </w:p>
+    <w:p>
+      <w:r>
+        <w:t>90,10,0</w:t>
+      </w:r>
+    </w:p>
+    <w:p/>
+    <w:p>
+      <w:r>
+        <w:t>(0, 20, 0)</w:t>
+      </w:r>
+    </w:p>
+    <w:p>
+      <w:r>
+        <w:t>10 20 0</w:t>
+      </w:r>
+    </w:p>
+    <w:p>
+      <w:r>
+        <w:t>20, 20 , 0</w:t>
+      </w:r>
+    </w:p>
+    <w:p>
+      <w:r>
+        <w:t>(30 20 0)</w:t>
+      </w:r>
+    </w:p>
+    <w:p>
+      <w:r>
+        <w:t>40 20 0</w:t>
+      </w:r>
+    </w:p>
+    <w:p>
+      <w:r>
+        <w:t>50 , 20 , 0</w:t>
+      </w:r>
+    </w:p>
+    <w:p>
+      <w:r>
+        <w:lastRenderedPageBreak/>
+        <w:t>(60 20 0)</w:t>
+      </w:r>
+    </w:p>
+    <w:p>
+      <w:r>
+        <w:t>70 20, 0</w:t>
+      </w:r>
+    </w:p>
+    <w:p>
+      <w:r>
+        <w:t>80 20 0</w:t>
+      </w:r>
+    </w:p>
+    <w:p>
+      <w:r>
+        <w:t>(90 20 0)</w:t>
+      </w:r>
+    </w:p>
+    <w:p/>
+    <w:p>
+      <w:r>
+        <w:t>0 30 0</w:t>
+      </w:r>
+    </w:p>
+    <w:p>
+      <w:r>
+        <w:t>(10,30,0)</w:t>
+      </w:r>
+    </w:p>
+    <w:p>
+      <w:r>
+        <w:t>20,30,0</w:t>
+      </w:r>
+    </w:p>
+    <w:p>
+      <w:r>
+        <w:t>30 30 0</w:t>
+      </w:r>
+    </w:p>
+    <w:p>
+      <w:r>
+        <w:t>(40 30 0)</w:t>
+      </w:r>
+    </w:p>
+    <w:p>
+      <w:r>
+        <w:t>50,30,0</w:t>
+      </w:r>
+    </w:p>
+    <w:p>
+      <w:r>
+        <w:t>60,30 , 0</w:t>
+      </w:r>
+    </w:p>
+    <w:p>
+      <w:r>
+        <w:t>70, 30 ,0</w:t>
+      </w:r>
+    </w:p>
+    <w:p>
+      <w:r>
+        <w:t>80 30 0</w:t>
+      </w:r>
+    </w:p>
+    <w:p>
+      <w:r>
+        <w:t>(90 30 0)</w:t>
+      </w:r>
+    </w:p>
+    <w:p/>
+    <w:p>
+      <w:r>
+        <w:t>0 40 0</w:t>
+      </w:r>
+    </w:p>
+    <w:p>
+      <w:r>
+        <w:t>10,40,0</w:t>
+      </w:r>
+    </w:p>
+    <w:p>
+      <w:r>
+        <w:t>(20 40 0)</w:t>
+      </w:r>
+    </w:p>
+    <w:p>
+      <w:r>
+        <w:t>30,40 ,0</w:t>
+      </w:r>
+    </w:p>
+    <w:p>
+      <w:r>
+        <w:t>40 40 0</w:t>
+      </w:r>
+    </w:p>
+    <w:p>
+      <w:r>
+        <w:t>50 40, 0</w:t>
+      </w:r>
+    </w:p>
+    <w:p>
+      <w:r>
+        <w:t>(60 40 0)</w:t>
+      </w:r>
+    </w:p>
+    <w:p>
+      <w:r>
+        <w:t>70,40,0</w:t>
+      </w:r>
+    </w:p>
+    <w:p>
+      <w:r>
+        <w:t>80 40 0</w:t>
+      </w:r>
+    </w:p>
+    <w:p>
+      <w:r>
+        <w:t>90,40,0</w:t>
       </w:r>
     </w:p>
     <w:sectPr>

</xml_diff>